<commit_message>
se creareon 3 carpetas con todo lo visto en clase
</commit_message>
<xml_diff>
--- a/Entrega_3/EA3_GRUPO#64_Modelo_Estrella_Jardineria.docx
+++ b/Entrega_3/EA3_GRUPO#64_Modelo_Estrella_Jardineria.docx
@@ -4521,47 +4521,45 @@
         <w:ind w:left="1491" w:right="0"/>
       </w:pPr>
       <w:r>
-        <w:t xml:space="preserve">Estimado profesor en el siguiente enlace de github se encuentran los archivos que estos contienen el script de la </w:t>
-      </w:r>
-      <w:hyperlink r:id="rId18" w:tooltip="script_DBStagingActualizado.sql" w:history="1">
+        <w:t>Estimado profesor en el siguiente enlace de github se encuentran los archivos que estos contienen el script d</w:t>
+      </w:r>
+      <w:r>
+        <w:t xml:space="preserve">e la </w:t>
+      </w:r>
+      <w:r>
+        <w:rPr>
+          <w:b/>
+          <w:bCs/>
+        </w:rPr>
+        <w:t>DIMVentas</w:t>
+      </w:r>
+      <w:r>
+        <w:t xml:space="preserve"> las consultas están en otro script junto con los script originales que genera dentro visual estudio al momento de nosotros crear las tablas en esa interfaz , y los otros dos archivos son los</w:t>
+      </w:r>
+      <w:r>
+        <w:rPr>
+          <w:b/>
+          <w:bCs/>
+        </w:rPr>
+        <w:t xml:space="preserve"> Backups</w:t>
+      </w:r>
+      <w:r>
+        <w:t xml:space="preserve"> de las dos bases de datos tanto la original como la staging y la dimventas como la de las Dimensiones. </w:t>
+      </w:r>
+    </w:p>
+    <w:p>
+      <w:pPr>
+        <w:spacing w:after="287" w:line="486" w:lineRule="auto"/>
+        <w:ind w:left="1491" w:right="0"/>
+      </w:pPr>
+      <w:hyperlink r:id="rId18" w:history="1">
         <w:r>
           <w:rPr>
             <w:rStyle w:val="Hipervnculo"/>
-            <w:b/>
-            <w:bCs/>
           </w:rPr>
-          <w:t>scriptDBStagingActualizado</w:t>
+          <w:t>https://github.com/juanbedoy/universidad_bases_de_datos_2.git</w:t>
         </w:r>
       </w:hyperlink>
-      <w:r>
-        <w:t xml:space="preserve"> y </w:t>
-      </w:r>
-      <w:r>
-        <w:rPr>
-          <w:b/>
-          <w:bCs/>
-        </w:rPr>
-        <w:t>DIMVentas</w:t>
-      </w:r>
-      <w:r>
-        <w:t xml:space="preserve"> las consultas están en otro script junto con los script originales que genera dentro visual estudio al momento de nosotros crear las tablas en esa interfaz , y los otros dos archivos son los</w:t>
-      </w:r>
-      <w:r>
-        <w:rPr>
-          <w:b/>
-          <w:bCs/>
-        </w:rPr>
-        <w:t xml:space="preserve"> Backups</w:t>
-      </w:r>
-      <w:r>
-        <w:t xml:space="preserve"> de las dos bases de datos tanto la original como la staging y la dimventas como la de las Dimensiones. </w:t>
-      </w:r>
-    </w:p>
-    <w:p>
-      <w:pPr>
-        <w:spacing w:after="287" w:line="486" w:lineRule="auto"/>
-        <w:ind w:left="1491" w:right="0"/>
-      </w:pPr>
     </w:p>
     <w:p>
       <w:pPr>
@@ -4569,14 +4567,8 @@
           <w:tab w:val="left" w:pos="1956"/>
         </w:tabs>
         <w:spacing w:after="287" w:line="486" w:lineRule="auto"/>
-        <w:ind w:right="0"/>
-      </w:pPr>
-      <w:r>
-        <w:tab/>
-      </w:r>
-      <w:r>
-        <w:tab/>
-      </w:r>
+        <w:ind w:left="0" w:right="0" w:firstLine="0"/>
+      </w:pPr>
     </w:p>
     <w:p>
       <w:pPr>

</xml_diff>